<commit_message>
Minor update to Module 3
</commit_message>
<xml_diff>
--- a/module-3/Reid-VersionControlGuidelines-Module3.2.docx
+++ b/module-3/Reid-VersionControlGuidelines-Module3.2.docx
@@ -56,15 +56,7 @@
     </w:p>
     <w:p>
       <w:r>
-        <w:t xml:space="preserve">Source one by </w:t>
-      </w:r>
-      <w:proofErr w:type="spellStart"/>
-      <w:r>
-        <w:t>Filestage</w:t>
-      </w:r>
-      <w:proofErr w:type="spellEnd"/>
-      <w:r>
-        <w:t xml:space="preserve"> suggest that version control is best operated under 4 distinct practices:</w:t>
+        <w:t>Source one by Filestage suggest that version control is best operated under 4 distinct practices:</w:t>
       </w:r>
     </w:p>
     <w:p>
@@ -174,15 +166,7 @@
     </w:p>
     <w:p>
       <w:r>
-        <w:t xml:space="preserve">Source three by “Progress </w:t>
-      </w:r>
-      <w:proofErr w:type="spellStart"/>
-      <w:r>
-        <w:t>Sharefile</w:t>
-      </w:r>
-      <w:proofErr w:type="spellEnd"/>
-      <w:r>
-        <w:t>” also provides some similar guidelines to the other two:</w:t>
+        <w:t>Source three by “Progress Sharefile” also provides some similar guidelines to the other two:</w:t>
       </w:r>
     </w:p>
     <w:p>
@@ -204,15 +188,7 @@
         </w:numPr>
       </w:pPr>
       <w:r>
-        <w:t xml:space="preserve">Implement the correct version control management: This is </w:t>
-      </w:r>
-      <w:proofErr w:type="gramStart"/>
-      <w:r>
-        <w:t>key</w:t>
-      </w:r>
-      <w:proofErr w:type="gramEnd"/>
-      <w:r>
-        <w:t xml:space="preserve"> for providing various security and audit features. It also enhances overall collaboration with the team and should integrate with existing tools.</w:t>
+        <w:t>Implement the correct version control management: This is key for providing various security and audit features. It also enhances overall collaboration with the team and should integrate with existing tools.</w:t>
       </w:r>
     </w:p>
     <w:p>
@@ -260,23 +236,7 @@
         <w:t>to create</w:t>
       </w:r>
       <w:r>
-        <w:t xml:space="preserve"> a consistent method of identifying different versions of the software you’re working on. Centralized feedback is also equally important as this can be used to maintain appropriate communication across the team and identify changes before the next version of software has begun work. Some sources had differences on smaller things though. For example, </w:t>
-      </w:r>
-      <w:proofErr w:type="spellStart"/>
-      <w:r>
-        <w:t>ImageAPI</w:t>
-      </w:r>
-      <w:proofErr w:type="spellEnd"/>
-      <w:r>
-        <w:t xml:space="preserve"> focuses on setting permissions to control the access to different parts of the software. This differed from </w:t>
-      </w:r>
-      <w:proofErr w:type="spellStart"/>
-      <w:r>
-        <w:t>FileStage</w:t>
-      </w:r>
-      <w:proofErr w:type="spellEnd"/>
-      <w:r>
-        <w:t xml:space="preserve"> who stressed the importance of setting up a strong system to compare different versions. Overall, most things were repeated but there were a few niche differences between the three.</w:t>
+        <w:t xml:space="preserve"> a consistent method of identifying different versions of the software you’re working on. Centralized feedback is also equally important as this can be used to maintain appropriate communication across the team and identify changes before the next version of software has begun work. Some sources had differences on smaller things though. For example, ImageAPI focuses on setting permissions to control the access to different parts of the software. This differed from FileStage who stressed the importance of setting up a strong system to compare different versions. Overall, most things were repeated but there were a few niche differences between the three.</w:t>
       </w:r>
     </w:p>
     <w:p>
@@ -290,6 +250,11 @@
         <w:lastRenderedPageBreak/>
         <w:t>everywhere for it. The last thing I would implement would be consistent training so that everyone is on the same page. This ensures everyone has the necessary skills to operate the version control and decreases overall confusion. I personally don’t think </w:t>
       </w:r>
+      <w:r>
+        <w:t>some of these guidelines by themselves are as necessary. For example, you can merge the version lines and naming convention mentioned by FileStage together. Apart from minor nitpicking like that, I do think each piece of information provided by all three sources is important. Most of the sources said the same things and for the most part each one applies today. Having a centralized set of guidelines for your version control is important to overall success.</w:t>
+      </w:r>
+      <w:bookmarkStart w:id="0" w:name="_GoBack"/>
+      <w:bookmarkEnd w:id="0"/>
     </w:p>
     <w:p>
       <w:r>
@@ -309,9 +274,6 @@
       <w:pPr>
         <w:ind w:left="810" w:hanging="810"/>
       </w:pPr>
-      <w:bookmarkStart w:id="0" w:name="_GoBack"/>
-      <w:bookmarkEnd w:id="0"/>
-      <w:proofErr w:type="gramStart"/>
       <w:r>
         <w:rPr>
           <w:i/>
@@ -320,11 +282,7 @@
         <w:t>Document version control best practices to make your life easier</w:t>
       </w:r>
       <w:r>
-        <w:t>.</w:t>
-      </w:r>
-      <w:proofErr w:type="gramEnd"/>
-      <w:r>
-        <w:t xml:space="preserve"> (2022, September 9). Filestage.io. </w:t>
+        <w:t xml:space="preserve">. (2022, September 9). Filestage.io. </w:t>
       </w:r>
       <w:hyperlink r:id="rId9" w:history="1">
         <w:r>
@@ -347,15 +305,7 @@
         <w:t>Document version control: a guide to effective version management</w:t>
       </w:r>
       <w:r>
-        <w:t xml:space="preserve">. (2024, December 10). </w:t>
-      </w:r>
-      <w:proofErr w:type="gramStart"/>
-      <w:r>
-        <w:t>Sharefile.com; ShareFile.</w:t>
-      </w:r>
-      <w:proofErr w:type="gramEnd"/>
-      <w:r>
-        <w:t xml:space="preserve"> https://www.sharefile.com/resource/blogs/document-version-control-guide</w:t>
+        <w:t>. (2024, December 10). Sharefile.com; ShareFile. https://www.sharefile.com/resource/blogs/document-version-control-guide</w:t>
       </w:r>
     </w:p>
     <w:p>
@@ -367,42 +317,10 @@
           <w:i/>
           <w:iCs/>
         </w:rPr>
-        <w:t xml:space="preserve">5 Document </w:t>
-      </w:r>
-      <w:proofErr w:type="gramStart"/>
-      <w:r>
-        <w:rPr>
-          <w:i/>
-          <w:iCs/>
-        </w:rPr>
-        <w:t>Version</w:t>
-      </w:r>
-      <w:proofErr w:type="gramEnd"/>
-      <w:r>
-        <w:rPr>
-          <w:i/>
-          <w:iCs/>
-        </w:rPr>
-        <w:t xml:space="preserve"> Control Best Practices &amp; Guidelines [2024]</w:t>
-      </w:r>
-      <w:r>
-        <w:t xml:space="preserve">. </w:t>
-      </w:r>
-      <w:proofErr w:type="gramStart"/>
-      <w:r>
-        <w:t>(</w:t>
-      </w:r>
-      <w:proofErr w:type="spellStart"/>
-      <w:r>
-        <w:t>n.d.</w:t>
-      </w:r>
-      <w:proofErr w:type="spellEnd"/>
-      <w:r>
-        <w:t>).</w:t>
-      </w:r>
-      <w:proofErr w:type="gramEnd"/>
-      <w:r>
-        <w:t xml:space="preserve"> Www.imageapi.com. https://www.imageapi.com/blog/version-control</w:t>
+        <w:t>5 Document Version Control Best Practices &amp; Guidelines [2024]</w:t>
+      </w:r>
+      <w:r>
+        <w:t>. (n.d.). Www.imageapi.com. https://www.imageapi.com/blog/version-control</w:t>
       </w:r>
     </w:p>
     <w:sectPr>
@@ -516,7 +434,7 @@
             <w:bCs/>
             <w:noProof/>
           </w:rPr>
-          <w:t>4</w:t>
+          <w:t>3</w:t>
         </w:r>
         <w:r>
           <w:rPr>
@@ -1460,6 +1378,7 @@
   <w:style w:type="character" w:default="1" w:styleId="DefaultParagraphFont">
     <w:name w:val="Default Paragraph Font"/>
     <w:uiPriority w:val="1"/>
+    <w:semiHidden/>
     <w:unhideWhenUsed/>
   </w:style>
   <w:style w:type="table" w:default="1" w:styleId="TableNormal">
@@ -1765,6 +1684,7 @@
   <w:style w:type="character" w:default="1" w:styleId="DefaultParagraphFont">
     <w:name w:val="Default Paragraph Font"/>
     <w:uiPriority w:val="1"/>
+    <w:semiHidden/>
     <w:unhideWhenUsed/>
   </w:style>
   <w:style w:type="table" w:default="1" w:styleId="TableNormal">
@@ -2196,7 +2116,7 @@
 </file>
 
 <file path=customXml/itemProps1.xml><?xml version="1.0" encoding="utf-8"?>
-<ds:datastoreItem xmlns:ds="http://schemas.openxmlformats.org/officeDocument/2006/customXml" ds:itemID="{87C6CC5B-F0B2-4D05-BE82-924E3E1D2008}">
+<ds:datastoreItem xmlns:ds="http://schemas.openxmlformats.org/officeDocument/2006/customXml" ds:itemID="{5FC32921-7E07-458D-8F1F-878F79B4C5CF}">
   <ds:schemaRefs>
     <ds:schemaRef ds:uri="http://schemas.openxmlformats.org/officeDocument/2006/bibliography"/>
   </ds:schemaRefs>

</xml_diff>